<commit_message>
FIX: Typo in course doc.
</commit_message>
<xml_diff>
--- a/Course/MatasMalickas_DGTfm-22_Kursinis.docx
+++ b/Course/MatasMalickas_DGTfm-22_Kursinis.docx
@@ -1262,7 +1262,43 @@
         <w:rPr>
           <w:noProof/>
         </w:rPr>
-        <w:t>Šiame kursiniame darbe buvo sudarytas laiko apskaitos sistemos veiklos procesų modelis. Veiklos procesų modelyje yra aprašoma sistemos, darbuotojo bei administratoriaus veikla. Šis modelis vaizduoja, kaip sąveikauja vartotojas sitema bei jos administratoriai, kai yra pažymimas laiko apskaitos taškas (atėjimas į darbą bei išėjimas iš jo).</w:t>
+        <w:t>Šiame kursiniame darbe buvo sudarytas laiko apskaitos sistemos veiklos procesų modelis. Veiklos procesų modelyje yra aprašoma sistemos, darbuotojo bei administratoriaus veikla. Šis modelis vaizduoja, kaip sąveikauja vartotojas</w:t>
+      </w:r>
+      <w:r>
+        <w:rPr>
+          <w:noProof/>
+        </w:rPr>
+        <w:t>,</w:t>
+      </w:r>
+      <w:r>
+        <w:rPr>
+          <w:noProof/>
+        </w:rPr>
+        <w:t xml:space="preserve"> </w:t>
+      </w:r>
+      <w:r>
+        <w:rPr>
+          <w:noProof/>
+        </w:rPr>
+        <w:t xml:space="preserve">apskaitos </w:t>
+      </w:r>
+      <w:r>
+        <w:rPr>
+          <w:noProof/>
+        </w:rPr>
+        <w:t>si</w:t>
+      </w:r>
+      <w:r>
+        <w:rPr>
+          <w:noProof/>
+        </w:rPr>
+        <w:t>s</w:t>
+      </w:r>
+      <w:r>
+        <w:rPr>
+          <w:noProof/>
+        </w:rPr>
+        <w:t>tema bei jos administratoriai, kai yra pažymimas laiko apskaitos taškas (atėjimas į darbą bei išėjimas iš jo).</w:t>
       </w:r>
       <w:r>
         <w:rPr>
@@ -1492,6 +1528,9 @@
         <w:keepNext/>
       </w:pPr>
       <w:r>
+        <w:rPr>
+          <w:noProof/>
+        </w:rPr>
         <w:lastRenderedPageBreak/>
         <w:drawing>
           <wp:inline distT="0" distB="0" distL="0" distR="0" wp14:anchorId="67A8A254" wp14:editId="3146DAA6">
@@ -1621,10 +1660,7 @@
       </w:pPr>
       <w:bookmarkStart w:id="23" w:name="_Toc136901697"/>
       <w:r>
-        <w:t xml:space="preserve">Detalizuotas </w:t>
-      </w:r>
-      <w:r>
-        <w:t>apskaitos sistemos modelis</w:t>
+        <w:t>Detalizuotas apskaitos sistemos modelis</w:t>
       </w:r>
       <w:bookmarkEnd w:id="23"/>
     </w:p>
@@ -1662,6 +1698,9 @@
         <w:keepNext/>
       </w:pPr>
       <w:r>
+        <w:rPr>
+          <w:noProof/>
+        </w:rPr>
         <w:lastRenderedPageBreak/>
         <w:drawing>
           <wp:inline distT="0" distB="0" distL="0" distR="0" wp14:anchorId="69552D9B" wp14:editId="3A12E83E">
@@ -1809,6 +1848,9 @@
         <w:keepNext/>
       </w:pPr>
       <w:r>
+        <w:rPr>
+          <w:noProof/>
+        </w:rPr>
         <w:lastRenderedPageBreak/>
         <w:drawing>
           <wp:inline distT="0" distB="0" distL="0" distR="0" wp14:anchorId="0B12681E" wp14:editId="3AC39F70">

</xml_diff>